<commit_message>
Very small copy change, gen .pdf to go along with it
</commit_message>
<xml_diff>
--- a/MaximilianWittmann_CV_19_4_2015.docx
+++ b/MaximilianWittmann_CV_19_4_2015.docx
@@ -114,10 +114,13 @@
         <w:t xml:space="preserve">making the world a </w:t>
       </w:r>
       <w:r>
-        <w:t>simpler, more fun, and hopefully a little bit better place.</w:t>
+        <w:t xml:space="preserve">simpler, more fun, and hopefully a little </w:t>
       </w:r>
       <w:bookmarkStart w:id="0" w:name="_GoBack"/>
       <w:bookmarkEnd w:id="0"/>
+      <w:r>
+        <w:t>better place.</w:t>
+      </w:r>
       <w:r>
         <w:t xml:space="preserve"> </w:t>
       </w:r>
@@ -5775,7 +5778,7 @@
 </file>
 
 <file path=customXml/itemProps1.xml><?xml version="1.0" encoding="utf-8"?>
-<ds:datastoreItem xmlns:ds="http://schemas.openxmlformats.org/officeDocument/2006/customXml" ds:itemID="{1763CCB0-8577-8B4A-A8A3-E69E8FD2BE27}">
+<ds:datastoreItem xmlns:ds="http://schemas.openxmlformats.org/officeDocument/2006/customXml" ds:itemID="{7FC99A50-71DC-4649-9F5F-CEA7C1C225CC}">
   <ds:schemaRefs>
     <ds:schemaRef ds:uri="http://schemas.openxmlformats.org/officeDocument/2006/bibliography"/>
   </ds:schemaRefs>

</xml_diff>